<commit_message>
Updated contact info and resume
</commit_message>
<xml_diff>
--- a/public/artem-rosnovskiy-web-developer.docx
+++ b/public/artem-rosnovskiy-web-developer.docx
@@ -62,9 +62,25 @@
           <w:sz w:val="20"/>
           <w:szCs w:val="20"/>
         </w:rPr>
-        <w:t xml:space="preserve">360-513-6735 || </w:t>
-      </w:r>
-      <w:hyperlink r:id="rId7">
+        <w:t>360-</w:t>
+      </w:r>
+      <w:r>
+        <w:rPr>
+          <w:rFonts w:ascii="Arial" w:eastAsia="Arial" w:hAnsi="Arial" w:cs="Arial"/>
+          <w:sz w:val="20"/>
+          <w:szCs w:val="20"/>
+        </w:rPr>
+        <w:t>474-7442</w:t>
+      </w:r>
+      <w:r>
+        <w:rPr>
+          <w:rFonts w:ascii="Arial" w:eastAsia="Arial" w:hAnsi="Arial" w:cs="Arial"/>
+          <w:sz w:val="20"/>
+          <w:szCs w:val="20"/>
+        </w:rPr>
+        <w:t xml:space="preserve"> || </w:t>
+      </w:r>
+      <w:hyperlink r:id="rId7" w:history="1">
         <w:r>
           <w:rPr>
             <w:rStyle w:val="Hyperlink"/>
@@ -72,7 +88,7 @@
             <w:sz w:val="20"/>
             <w:szCs w:val="20"/>
           </w:rPr>
-          <w:t>artem.rosnovsky@gmail.com</w:t>
+          <w:t>career@podtema.com</w:t>
         </w:r>
       </w:hyperlink>
     </w:p>
@@ -120,7 +136,7 @@
           <w:sz w:val="21"/>
           <w:szCs w:val="21"/>
         </w:rPr>
-        <w:t xml:space="preserve">Knowledgeable in software development, integration and debugging, coupled with experience in web design. Currently seeking a </w:t>
+        <w:t>Knowledgeable in software development, integration and debugging, coupled with experience in</w:t>
       </w:r>
       <w:r>
         <w:rPr>
@@ -130,17 +146,73 @@
           <w:sz w:val="21"/>
           <w:szCs w:val="21"/>
         </w:rPr>
-        <w:t xml:space="preserve">Web Developer (preferably Front-End) </w:t>
-      </w:r>
-      <w:r>
-        <w:rPr>
-          <w:rFonts w:ascii="Arial" w:eastAsia="Arial" w:hAnsi="Arial" w:cs="Arial"/>
+        <w:t xml:space="preserve"> web design. Currently seeking a </w:t>
+      </w:r>
+      <w:r>
+        <w:rPr>
+          <w:rFonts w:ascii="Arial" w:eastAsia="Arial" w:hAnsi="Arial" w:cs="Arial"/>
+          <w:b/>
           <w:i/>
           <w:iCs/>
           <w:sz w:val="21"/>
           <w:szCs w:val="21"/>
         </w:rPr>
-        <w:t xml:space="preserve">position, where design abilities and expert knowledge in media will produce rewarding results for the customer. </w:t>
+        <w:t>full time permanent</w:t>
+      </w:r>
+      <w:r>
+        <w:rPr>
+          <w:rFonts w:ascii="Arial" w:eastAsia="Arial" w:hAnsi="Arial" w:cs="Arial"/>
+          <w:b/>
+          <w:i/>
+          <w:iCs/>
+          <w:sz w:val="21"/>
+          <w:szCs w:val="21"/>
+        </w:rPr>
+        <w:t xml:space="preserve"> </w:t>
+      </w:r>
+      <w:r>
+        <w:rPr>
+          <w:rFonts w:ascii="Arial" w:eastAsia="Arial" w:hAnsi="Arial" w:cs="Arial"/>
+          <w:b/>
+          <w:i/>
+          <w:iCs/>
+          <w:sz w:val="21"/>
+          <w:szCs w:val="21"/>
+        </w:rPr>
+        <w:t xml:space="preserve">Web Developer </w:t>
+      </w:r>
+      <w:r>
+        <w:rPr>
+          <w:rFonts w:ascii="Arial" w:eastAsia="Arial" w:hAnsi="Arial" w:cs="Arial"/>
+          <w:b/>
+          <w:i/>
+          <w:iCs/>
+          <w:sz w:val="21"/>
+          <w:szCs w:val="21"/>
+        </w:rPr>
+        <w:t>position</w:t>
+      </w:r>
+      <w:r>
+        <w:rPr>
+          <w:rFonts w:ascii="Arial" w:eastAsia="Arial" w:hAnsi="Arial" w:cs="Arial"/>
+          <w:i/>
+          <w:iCs/>
+          <w:sz w:val="21"/>
+          <w:szCs w:val="21"/>
+        </w:rPr>
+        <w:t xml:space="preserve">, where design abilities and expert knowledge in media will </w:t>
+      </w:r>
+      <w:bookmarkStart w:id="0" w:name="_GoBack"/>
+      <w:bookmarkEnd w:id="0"/>
+      <w:r>
+        <w:rPr>
+          <w:rFonts w:ascii="Arial" w:eastAsia="Arial" w:hAnsi="Arial" w:cs="Arial"/>
+          <w:i/>
+          <w:iCs/>
+          <w:sz w:val="21"/>
+          <w:szCs w:val="21"/>
+        </w:rPr>
+        <w:t xml:space="preserve">produce rewarding results for the customer. </w:t>
       </w:r>
     </w:p>
     <w:p>
@@ -235,17 +307,7 @@
           <w:sz w:val="21"/>
           <w:szCs w:val="21"/>
         </w:rPr>
-        <w:t>en</w:t>
-      </w:r>
-      <w:bookmarkStart w:id="0" w:name="_GoBack"/>
-      <w:bookmarkEnd w:id="0"/>
-      <w:r>
-        <w:rPr>
-          <w:rFonts w:ascii="Arial" w:eastAsia="Arial" w:hAnsi="Arial" w:cs="Arial"/>
-          <w:sz w:val="21"/>
-          <w:szCs w:val="21"/>
-        </w:rPr>
-        <w:t>d product</w:t>
+        <w:t>end product</w:t>
       </w:r>
       <w:proofErr w:type="gramEnd"/>
       <w:r>

</xml_diff>